<commit_message>
all test cases from Test Suite 9.3 were rated as «Passed»
</commit_message>
<xml_diff>
--- a/lab09/TestSuite/TS_9_3.docx
+++ b/lab09/TestSuite/TS_9_3.docx
@@ -1308,7 +1308,15 @@
                 <w:sz w:val="20"/>
                 <w:szCs w:val="20"/>
               </w:rPr>
-              <w:t>Passed</w:t>
+              <w:t>Passe</w:t>
+            </w:r>
+            <w:r>
+              <w:rPr>
+                <w:rFonts w:ascii="Arial" w:hAnsi="Arial" w:cs="Arial"/>
+                <w:sz w:val="20"/>
+                <w:szCs w:val="20"/>
+              </w:rPr>
+              <w:t>d</w:t>
             </w:r>
           </w:p>
         </w:tc>

</xml_diff>